<commit_message>
table headers and refractoring
</commit_message>
<xml_diff>
--- a/tables.docx
+++ b/tables.docx
@@ -4,7 +4,7 @@
   <w:body>
     <w:p>
       <w:pPr>
-        <w:pStyle w:val="Title"/>
+        <w:pStyle w:val="Heading1"/>
       </w:pPr>
       <w:r>
         <w:t>Structure Tables</w:t>
@@ -12,7 +12,7 @@
     </w:p>
     <w:p>
       <w:pPr>
-        <w:pStyle w:val="Heading1"/>
+        <w:pStyle w:val="Heading2"/>
       </w:pPr>
       <w:r>
         <w:t>Table 1. Crystal data and structure refinement for DK_zucker2_0m.cif</w:t>
@@ -985,7 +985,38 @@
         <w:pStyle w:val="Heading2"/>
       </w:pPr>
       <w:r>
-        <w:t>Table 2. Atomic coordinates (*10^4) and equivalent isotropic displacement parameters (Å^2*10^3) for DK_zucker2_0m.cif. U(eq) is defined as one third of the trace of the orthogonalized Uij tensor.</w:t>
+        <w:t xml:space="preserve">Table 2. Atomic coordinates </w:t>
+      </w:r>
+      <w:r>
+        <w:t xml:space="preserve"> and equivalent isotropic displacement parameters (Å</w:t>
+      </w:r>
+      <w:r>
+        <w:rPr>
+          <w:vertAlign w:val="superscript"/>
+        </w:rPr>
+        <w:t>2</w:t>
+      </w:r>
+      <w:r>
+        <w:t>) for DK_zucker2_0m.cif. U</w:t>
+      </w:r>
+      <w:r>
+        <w:rPr>
+          <w:vertAlign w:val="subscript"/>
+        </w:rPr>
+        <w:t>eq</w:t>
+      </w:r>
+      <w:r>
+        <w:t xml:space="preserve"> is defined as one third of the trace of the orthogonalized U</w:t>
+      </w:r>
+      <w:r>
+        <w:rPr>
+          <w:i/>
+          <w:vertAlign w:val="subscript"/>
+        </w:rPr>
+        <w:t>ij</w:t>
+      </w:r>
+      <w:r>
+        <w:t xml:space="preserve"> tensor.</w:t>
       </w:r>
     </w:p>
     <w:tbl>
@@ -10931,7 +10962,7 @@
         <w:pStyle w:val="Heading2"/>
       </w:pPr>
       <w:r>
-        <w:t>Table 7. Hydrogen bonds for DK_zucker2_0m.cif [Å and °].</w:t>
+        <w:t>Table 5. Hydrogen bonds for DK_zucker2_0m.cif [Å and °].</w:t>
       </w:r>
     </w:p>
     <w:tbl>
@@ -11623,9 +11654,6 @@
     <w:name w:val="Normal"/>
     <w:qFormat/>
     <w:rsid w:val="00FC693F"/>
-    <w:pPr>
-      <w:spacing w:before="50" w:after="0"/>
-    </w:pPr>
     <w:rPr>
       <w:rFonts w:ascii="Callibri" w:hAnsi="Callibri"/>
       <w:sz w:val="20"/>
@@ -23312,10 +23340,6 @@
         <w:shd w:val="clear" w:color="auto" w:fill="FBCAA2" w:themeFill="accent6" w:themeFillTint="7F"/>
       </w:tcPr>
     </w:tblStylePr>
-  </w:style>
-  <w:style w:type="paragraph" w:customStyle="1" w:styleId="HeaderStyle">
-    <w:name w:val="HeaderStyle"/>
-    <w:basedOn w:val="Heading1"/>
   </w:style>
 </w:styles>
 </file>

</xml_diff>

<commit_message>
several small improvements in tables
</commit_message>
<xml_diff>
--- a/tables.docx
+++ b/tables.docx
@@ -32,20 +32,17 @@
           <w:tcPr>
             <w:tcW w:type="dxa" w:w="2835"/>
           </w:tcPr>
+          <w:p>
+            <w:r>
+              <w:t>CCDC</w:t>
+            </w:r>
+          </w:p>
+        </w:tc>
+        <w:tc>
+          <w:tcPr>
+            <w:tcW w:type="dxa" w:w="2835"/>
+          </w:tcPr>
           <w:p/>
-        </w:tc>
-        <w:tc>
-          <w:tcPr>
-            <w:tcW w:type="dxa" w:w="2835"/>
-          </w:tcPr>
-          <w:p>
-            <w:r>
-              <w:rPr>
-                <w:b/>
-              </w:rPr>
-              <w:t>DK_zucker2_0m.cif</w:t>
-            </w:r>
-          </w:p>
         </w:tc>
       </w:tr>
       <w:tr>
@@ -979,6 +976,7 @@
         </w:tc>
       </w:tr>
     </w:tbl>
+    <w:p/>
     <w:p>
       <w:pPr>
         <w:pStyle w:val="berschrift2"/>
@@ -1005,7 +1003,7 @@
         <w:t>eq</w:t>
       </w:r>
       <w:r>
-        <w:t xml:space="preserve"> is defined as one third of the trace of the orthogonalized U</w:t>
+        <w:t xml:space="preserve"> is defined as 1/3 of the trace of the orthogonalized U</w:t>
       </w:r>
       <w:r>
         <w:rPr>
@@ -3449,12 +3447,13 @@
         </w:tc>
       </w:tr>
     </w:tbl>
+    <w:p/>
     <w:p>
       <w:pPr>
         <w:pStyle w:val="berschrift2"/>
       </w:pPr>
       <w:r>
-        <w:t>Table 3. Bond lengths [Å] and angles [°] for DK_zucker2_0m.cif.</w:t>
+        <w:t>Table 3. Bond lengths and angles for DK_zucker2_0m.cif.</w:t>
       </w:r>
     </w:p>
     <w:tbl>
@@ -4755,6 +4754,9 @@
         <w:tc>
           <w:tcPr>
             <w:tcW w:type="dxa" w:w="2268"/>
+            <w:tcBorders>
+              <w:bottom w:sz="2" w:val="single" w:color="#000000"/>
+            </w:tcBorders>
           </w:tcPr>
           <w:p>
             <w:r>
@@ -4768,6 +4770,9 @@
         <w:tc>
           <w:tcPr>
             <w:tcW w:type="dxa" w:w="2268"/>
+            <w:tcBorders>
+              <w:bottom w:sz="2" w:val="single" w:color="#000000"/>
+            </w:tcBorders>
           </w:tcPr>
           <w:p>
             <w:r>
@@ -7940,11 +7945,12 @@
         <w:pStyle w:val="berschrift2"/>
       </w:pPr>
       <w:r>
-        <w:t>Table 4. Torsion angles [°] for DK_zucker2_0m.cif.</w:t>
+        <w:t>Table 4. Torsion angles for DK_zucker2_0m.cif.</w:t>
       </w:r>
     </w:p>
     <w:tbl>
       <w:tblPr>
+        <w:tblStyle w:val="Tabellenraster"/>
         <w:tblW w:type="auto" w:w="0"/>
         <w:tblLook w:firstColumn="1" w:firstRow="1" w:lastColumn="0" w:lastRow="0" w:noHBand="0" w:noVBand="1" w:val="04A0"/>
       </w:tblPr>
@@ -7955,7 +7961,35 @@
       <w:tr>
         <w:tc>
           <w:tcPr>
-            <w:tcW w:type="dxa" w:w="2268"/>
+            <w:tcW w:type="dxa" w:w="2551"/>
+          </w:tcPr>
+          <w:p>
+            <w:r>
+              <w:rPr>
+                <w:b/>
+              </w:rPr>
+              <w:t>Atom - Atom - Atom - Atom</w:t>
+            </w:r>
+          </w:p>
+        </w:tc>
+        <w:tc>
+          <w:tcPr>
+            <w:tcW w:type="dxa" w:w="2268"/>
+          </w:tcPr>
+          <w:p>
+            <w:r>
+              <w:rPr>
+                <w:b/>
+              </w:rPr>
+              <w:t>Torsion Angle [°]</w:t>
+            </w:r>
+          </w:p>
+        </w:tc>
+      </w:tr>
+      <w:tr>
+        <w:tc>
+          <w:tcPr>
+            <w:tcW w:type="dxa" w:w="2551"/>
           </w:tcPr>
           <w:p>
             <w:r>
@@ -8015,7 +8049,7 @@
       <w:tr>
         <w:tc>
           <w:tcPr>
-            <w:tcW w:type="dxa" w:w="2268"/>
+            <w:tcW w:type="dxa" w:w="2551"/>
           </w:tcPr>
           <w:p>
             <w:r>
@@ -8075,7 +8109,7 @@
       <w:tr>
         <w:tc>
           <w:tcPr>
-            <w:tcW w:type="dxa" w:w="2268"/>
+            <w:tcW w:type="dxa" w:w="2551"/>
           </w:tcPr>
           <w:p>
             <w:r>
@@ -8135,7 +8169,7 @@
       <w:tr>
         <w:tc>
           <w:tcPr>
-            <w:tcW w:type="dxa" w:w="2268"/>
+            <w:tcW w:type="dxa" w:w="2551"/>
           </w:tcPr>
           <w:p>
             <w:r>
@@ -8195,7 +8229,7 @@
       <w:tr>
         <w:tc>
           <w:tcPr>
-            <w:tcW w:type="dxa" w:w="2268"/>
+            <w:tcW w:type="dxa" w:w="2551"/>
           </w:tcPr>
           <w:p>
             <w:r>
@@ -8255,7 +8289,7 @@
       <w:tr>
         <w:tc>
           <w:tcPr>
-            <w:tcW w:type="dxa" w:w="2268"/>
+            <w:tcW w:type="dxa" w:w="2551"/>
           </w:tcPr>
           <w:p>
             <w:r>
@@ -8315,7 +8349,7 @@
       <w:tr>
         <w:tc>
           <w:tcPr>
-            <w:tcW w:type="dxa" w:w="2268"/>
+            <w:tcW w:type="dxa" w:w="2551"/>
           </w:tcPr>
           <w:p>
             <w:r>
@@ -8375,7 +8409,7 @@
       <w:tr>
         <w:tc>
           <w:tcPr>
-            <w:tcW w:type="dxa" w:w="2268"/>
+            <w:tcW w:type="dxa" w:w="2551"/>
           </w:tcPr>
           <w:p>
             <w:r>
@@ -8435,7 +8469,7 @@
       <w:tr>
         <w:tc>
           <w:tcPr>
-            <w:tcW w:type="dxa" w:w="2268"/>
+            <w:tcW w:type="dxa" w:w="2551"/>
           </w:tcPr>
           <w:p>
             <w:r>
@@ -8495,7 +8529,7 @@
       <w:tr>
         <w:tc>
           <w:tcPr>
-            <w:tcW w:type="dxa" w:w="2268"/>
+            <w:tcW w:type="dxa" w:w="2551"/>
           </w:tcPr>
           <w:p>
             <w:r>
@@ -8555,7 +8589,7 @@
       <w:tr>
         <w:tc>
           <w:tcPr>
-            <w:tcW w:type="dxa" w:w="2268"/>
+            <w:tcW w:type="dxa" w:w="2551"/>
           </w:tcPr>
           <w:p>
             <w:r>
@@ -8615,7 +8649,7 @@
       <w:tr>
         <w:tc>
           <w:tcPr>
-            <w:tcW w:type="dxa" w:w="2268"/>
+            <w:tcW w:type="dxa" w:w="2551"/>
           </w:tcPr>
           <w:p>
             <w:r>
@@ -8675,7 +8709,7 @@
       <w:tr>
         <w:tc>
           <w:tcPr>
-            <w:tcW w:type="dxa" w:w="2268"/>
+            <w:tcW w:type="dxa" w:w="2551"/>
           </w:tcPr>
           <w:p>
             <w:r>
@@ -8735,7 +8769,7 @@
       <w:tr>
         <w:tc>
           <w:tcPr>
-            <w:tcW w:type="dxa" w:w="2268"/>
+            <w:tcW w:type="dxa" w:w="2551"/>
           </w:tcPr>
           <w:p>
             <w:r>
@@ -8795,7 +8829,7 @@
       <w:tr>
         <w:tc>
           <w:tcPr>
-            <w:tcW w:type="dxa" w:w="2268"/>
+            <w:tcW w:type="dxa" w:w="2551"/>
           </w:tcPr>
           <w:p>
             <w:r>
@@ -8855,7 +8889,7 @@
       <w:tr>
         <w:tc>
           <w:tcPr>
-            <w:tcW w:type="dxa" w:w="2268"/>
+            <w:tcW w:type="dxa" w:w="2551"/>
           </w:tcPr>
           <w:p>
             <w:r>
@@ -8915,7 +8949,7 @@
       <w:tr>
         <w:tc>
           <w:tcPr>
-            <w:tcW w:type="dxa" w:w="2268"/>
+            <w:tcW w:type="dxa" w:w="2551"/>
           </w:tcPr>
           <w:p>
             <w:r>
@@ -8975,7 +9009,7 @@
       <w:tr>
         <w:tc>
           <w:tcPr>
-            <w:tcW w:type="dxa" w:w="2268"/>
+            <w:tcW w:type="dxa" w:w="2551"/>
           </w:tcPr>
           <w:p>
             <w:r>
@@ -9035,7 +9069,7 @@
       <w:tr>
         <w:tc>
           <w:tcPr>
-            <w:tcW w:type="dxa" w:w="2268"/>
+            <w:tcW w:type="dxa" w:w="2551"/>
           </w:tcPr>
           <w:p>
             <w:r>
@@ -9095,7 +9129,7 @@
       <w:tr>
         <w:tc>
           <w:tcPr>
-            <w:tcW w:type="dxa" w:w="2268"/>
+            <w:tcW w:type="dxa" w:w="2551"/>
           </w:tcPr>
           <w:p>
             <w:r>
@@ -9155,7 +9189,7 @@
       <w:tr>
         <w:tc>
           <w:tcPr>
-            <w:tcW w:type="dxa" w:w="2268"/>
+            <w:tcW w:type="dxa" w:w="2551"/>
           </w:tcPr>
           <w:p>
             <w:r>
@@ -9215,7 +9249,7 @@
       <w:tr>
         <w:tc>
           <w:tcPr>
-            <w:tcW w:type="dxa" w:w="2268"/>
+            <w:tcW w:type="dxa" w:w="2551"/>
           </w:tcPr>
           <w:p>
             <w:r>
@@ -9275,7 +9309,7 @@
       <w:tr>
         <w:tc>
           <w:tcPr>
-            <w:tcW w:type="dxa" w:w="2268"/>
+            <w:tcW w:type="dxa" w:w="2551"/>
           </w:tcPr>
           <w:p>
             <w:r>
@@ -9335,7 +9369,7 @@
       <w:tr>
         <w:tc>
           <w:tcPr>
-            <w:tcW w:type="dxa" w:w="2268"/>
+            <w:tcW w:type="dxa" w:w="2551"/>
           </w:tcPr>
           <w:p>
             <w:r>
@@ -9395,7 +9429,7 @@
       <w:tr>
         <w:tc>
           <w:tcPr>
-            <w:tcW w:type="dxa" w:w="2268"/>
+            <w:tcW w:type="dxa" w:w="2551"/>
           </w:tcPr>
           <w:p>
             <w:r>
@@ -9455,7 +9489,7 @@
       <w:tr>
         <w:tc>
           <w:tcPr>
-            <w:tcW w:type="dxa" w:w="2268"/>
+            <w:tcW w:type="dxa" w:w="2551"/>
           </w:tcPr>
           <w:p>
             <w:r>
@@ -9515,7 +9549,7 @@
       <w:tr>
         <w:tc>
           <w:tcPr>
-            <w:tcW w:type="dxa" w:w="2268"/>
+            <w:tcW w:type="dxa" w:w="2551"/>
           </w:tcPr>
           <w:p>
             <w:r>
@@ -9575,7 +9609,7 @@
       <w:tr>
         <w:tc>
           <w:tcPr>
-            <w:tcW w:type="dxa" w:w="2268"/>
+            <w:tcW w:type="dxa" w:w="2551"/>
           </w:tcPr>
           <w:p>
             <w:r>
@@ -9635,7 +9669,7 @@
       <w:tr>
         <w:tc>
           <w:tcPr>
-            <w:tcW w:type="dxa" w:w="2268"/>
+            <w:tcW w:type="dxa" w:w="2551"/>
           </w:tcPr>
           <w:p>
             <w:r>
@@ -9695,7 +9729,7 @@
       <w:tr>
         <w:tc>
           <w:tcPr>
-            <w:tcW w:type="dxa" w:w="2268"/>
+            <w:tcW w:type="dxa" w:w="2551"/>
           </w:tcPr>
           <w:p>
             <w:r>
@@ -9755,7 +9789,7 @@
       <w:tr>
         <w:tc>
           <w:tcPr>
-            <w:tcW w:type="dxa" w:w="2268"/>
+            <w:tcW w:type="dxa" w:w="2551"/>
           </w:tcPr>
           <w:p>
             <w:r>
@@ -9815,7 +9849,7 @@
       <w:tr>
         <w:tc>
           <w:tcPr>
-            <w:tcW w:type="dxa" w:w="2268"/>
+            <w:tcW w:type="dxa" w:w="2551"/>
           </w:tcPr>
           <w:p>
             <w:r>
@@ -9875,7 +9909,7 @@
       <w:tr>
         <w:tc>
           <w:tcPr>
-            <w:tcW w:type="dxa" w:w="2268"/>
+            <w:tcW w:type="dxa" w:w="2551"/>
           </w:tcPr>
           <w:p>
             <w:r>
@@ -9935,7 +9969,7 @@
       <w:tr>
         <w:tc>
           <w:tcPr>
-            <w:tcW w:type="dxa" w:w="2268"/>
+            <w:tcW w:type="dxa" w:w="2551"/>
           </w:tcPr>
           <w:p>
             <w:r>
@@ -9995,7 +10029,7 @@
       <w:tr>
         <w:tc>
           <w:tcPr>
-            <w:tcW w:type="dxa" w:w="2268"/>
+            <w:tcW w:type="dxa" w:w="2551"/>
           </w:tcPr>
           <w:p>
             <w:r>
@@ -10055,7 +10089,7 @@
       <w:tr>
         <w:tc>
           <w:tcPr>
-            <w:tcW w:type="dxa" w:w="2268"/>
+            <w:tcW w:type="dxa" w:w="2551"/>
           </w:tcPr>
           <w:p>
             <w:r>
@@ -10115,7 +10149,7 @@
       <w:tr>
         <w:tc>
           <w:tcPr>
-            <w:tcW w:type="dxa" w:w="2268"/>
+            <w:tcW w:type="dxa" w:w="2551"/>
           </w:tcPr>
           <w:p>
             <w:r>
@@ -10175,7 +10209,7 @@
       <w:tr>
         <w:tc>
           <w:tcPr>
-            <w:tcW w:type="dxa" w:w="2268"/>
+            <w:tcW w:type="dxa" w:w="2551"/>
           </w:tcPr>
           <w:p>
             <w:r>
@@ -10235,7 +10269,7 @@
       <w:tr>
         <w:tc>
           <w:tcPr>
-            <w:tcW w:type="dxa" w:w="2268"/>
+            <w:tcW w:type="dxa" w:w="2551"/>
           </w:tcPr>
           <w:p>
             <w:r>
@@ -10295,7 +10329,7 @@
       <w:tr>
         <w:tc>
           <w:tcPr>
-            <w:tcW w:type="dxa" w:w="2268"/>
+            <w:tcW w:type="dxa" w:w="2551"/>
           </w:tcPr>
           <w:p>
             <w:r>
@@ -10355,7 +10389,7 @@
       <w:tr>
         <w:tc>
           <w:tcPr>
-            <w:tcW w:type="dxa" w:w="2268"/>
+            <w:tcW w:type="dxa" w:w="2551"/>
           </w:tcPr>
           <w:p>
             <w:r>
@@ -10415,7 +10449,7 @@
       <w:tr>
         <w:tc>
           <w:tcPr>
-            <w:tcW w:type="dxa" w:w="2268"/>
+            <w:tcW w:type="dxa" w:w="2551"/>
           </w:tcPr>
           <w:p>
             <w:r>
@@ -10475,7 +10509,7 @@
       <w:tr>
         <w:tc>
           <w:tcPr>
-            <w:tcW w:type="dxa" w:w="2268"/>
+            <w:tcW w:type="dxa" w:w="2551"/>
           </w:tcPr>
           <w:p>
             <w:r>
@@ -10535,7 +10569,7 @@
       <w:tr>
         <w:tc>
           <w:tcPr>
-            <w:tcW w:type="dxa" w:w="2268"/>
+            <w:tcW w:type="dxa" w:w="2551"/>
           </w:tcPr>
           <w:p>
             <w:r>
@@ -10595,7 +10629,7 @@
       <w:tr>
         <w:tc>
           <w:tcPr>
-            <w:tcW w:type="dxa" w:w="2268"/>
+            <w:tcW w:type="dxa" w:w="2551"/>
           </w:tcPr>
           <w:p>
             <w:r>
@@ -10655,7 +10689,7 @@
       <w:tr>
         <w:tc>
           <w:tcPr>
-            <w:tcW w:type="dxa" w:w="2268"/>
+            <w:tcW w:type="dxa" w:w="2551"/>
           </w:tcPr>
           <w:p>
             <w:r>
@@ -10715,7 +10749,7 @@
       <w:tr>
         <w:tc>
           <w:tcPr>
-            <w:tcW w:type="dxa" w:w="2268"/>
+            <w:tcW w:type="dxa" w:w="2551"/>
           </w:tcPr>
           <w:p>
             <w:r>
@@ -10775,7 +10809,7 @@
       <w:tr>
         <w:tc>
           <w:tcPr>
-            <w:tcW w:type="dxa" w:w="2268"/>
+            <w:tcW w:type="dxa" w:w="2551"/>
           </w:tcPr>
           <w:p>
             <w:r>
@@ -10835,7 +10869,7 @@
       <w:tr>
         <w:tc>
           <w:tcPr>
-            <w:tcW w:type="dxa" w:w="2268"/>
+            <w:tcW w:type="dxa" w:w="2551"/>
           </w:tcPr>
           <w:p>
             <w:r>
@@ -10895,7 +10929,7 @@
       <w:tr>
         <w:tc>
           <w:tcPr>
-            <w:tcW w:type="dxa" w:w="2268"/>
+            <w:tcW w:type="dxa" w:w="2551"/>
           </w:tcPr>
           <w:p>
             <w:r>
@@ -10955,7 +10989,7 @@
       <w:tr>
         <w:tc>
           <w:tcPr>
-            <w:tcW w:type="dxa" w:w="2268"/>
+            <w:tcW w:type="dxa" w:w="2551"/>
           </w:tcPr>
           <w:p>
             <w:r>
@@ -11019,11 +11053,12 @@
         <w:pStyle w:val="berschrift2"/>
       </w:pPr>
       <w:r>
-        <w:t>Table 5. Hydrogen bonds for DK_zucker2_0m.cif [Å and °].</w:t>
+        <w:t>Table 5. Hydrogen bonds for DK_zucker2_0m.cif.</w:t>
       </w:r>
     </w:p>
     <w:tbl>
       <w:tblPr>
+        <w:tblStyle w:val="Tabellenraster"/>
         <w:tblW w:type="auto" w:w="0"/>
         <w:tblLook w:firstColumn="1" w:firstRow="1" w:lastColumn="0" w:lastRow="0" w:noHBand="0" w:noVBand="1" w:val="04A0"/>
       </w:tblPr>
@@ -11037,7 +11072,7 @@
       <w:tr>
         <w:tc>
           <w:tcPr>
-            <w:tcW w:type="dxa" w:w="1813"/>
+            <w:tcW w:type="dxa" w:w="2268"/>
           </w:tcPr>
           <w:p>
             <w:r>
@@ -11050,7 +11085,7 @@
         </w:tc>
         <w:tc>
           <w:tcPr>
-            <w:tcW w:type="dxa" w:w="1813"/>
+            <w:tcW w:type="dxa" w:w="1417"/>
           </w:tcPr>
           <w:p>
             <w:r>
@@ -11063,7 +11098,7 @@
         </w:tc>
         <w:tc>
           <w:tcPr>
-            <w:tcW w:type="dxa" w:w="1813"/>
+            <w:tcW w:type="dxa" w:w="1417"/>
           </w:tcPr>
           <w:p>
             <w:r>
@@ -11076,7 +11111,7 @@
         </w:tc>
         <w:tc>
           <w:tcPr>
-            <w:tcW w:type="dxa" w:w="1813"/>
+            <w:tcW w:type="dxa" w:w="1417"/>
           </w:tcPr>
           <w:p>
             <w:r>
@@ -11089,7 +11124,7 @@
         </w:tc>
         <w:tc>
           <w:tcPr>
-            <w:tcW w:type="dxa" w:w="1813"/>
+            <w:tcW w:type="dxa" w:w="1417"/>
           </w:tcPr>
           <w:p>
             <w:r>
@@ -11104,7 +11139,7 @@
       <w:tr>
         <w:tc>
           <w:tcPr>
-            <w:tcW w:type="dxa" w:w="1813"/>
+            <w:tcW w:type="dxa" w:w="2268"/>
           </w:tcPr>
           <w:p>
             <w:r>
@@ -11120,7 +11155,7 @@
         </w:tc>
         <w:tc>
           <w:tcPr>
-            <w:tcW w:type="dxa" w:w="1813"/>
+            <w:tcW w:type="dxa" w:w="1417"/>
           </w:tcPr>
           <w:p>
             <w:r>
@@ -11130,7 +11165,7 @@
         </w:tc>
         <w:tc>
           <w:tcPr>
-            <w:tcW w:type="dxa" w:w="1813"/>
+            <w:tcW w:type="dxa" w:w="1417"/>
           </w:tcPr>
           <w:p>
             <w:r>
@@ -11140,7 +11175,7 @@
         </w:tc>
         <w:tc>
           <w:tcPr>
-            <w:tcW w:type="dxa" w:w="1813"/>
+            <w:tcW w:type="dxa" w:w="1417"/>
           </w:tcPr>
           <w:p>
             <w:r>
@@ -11150,7 +11185,7 @@
         </w:tc>
         <w:tc>
           <w:tcPr>
-            <w:tcW w:type="dxa" w:w="1813"/>
+            <w:tcW w:type="dxa" w:w="1417"/>
           </w:tcPr>
           <w:p>
             <w:r>
@@ -11162,7 +11197,7 @@
       <w:tr>
         <w:tc>
           <w:tcPr>
-            <w:tcW w:type="dxa" w:w="1813"/>
+            <w:tcW w:type="dxa" w:w="2268"/>
           </w:tcPr>
           <w:p>
             <w:r>
@@ -11178,7 +11213,7 @@
         </w:tc>
         <w:tc>
           <w:tcPr>
-            <w:tcW w:type="dxa" w:w="1813"/>
+            <w:tcW w:type="dxa" w:w="1417"/>
           </w:tcPr>
           <w:p>
             <w:r>
@@ -11188,7 +11223,7 @@
         </w:tc>
         <w:tc>
           <w:tcPr>
-            <w:tcW w:type="dxa" w:w="1813"/>
+            <w:tcW w:type="dxa" w:w="1417"/>
           </w:tcPr>
           <w:p>
             <w:r>
@@ -11198,7 +11233,7 @@
         </w:tc>
         <w:tc>
           <w:tcPr>
-            <w:tcW w:type="dxa" w:w="1813"/>
+            <w:tcW w:type="dxa" w:w="1417"/>
           </w:tcPr>
           <w:p>
             <w:r>
@@ -11208,7 +11243,7 @@
         </w:tc>
         <w:tc>
           <w:tcPr>
-            <w:tcW w:type="dxa" w:w="1813"/>
+            <w:tcW w:type="dxa" w:w="1417"/>
           </w:tcPr>
           <w:p>
             <w:r>
@@ -11220,7 +11255,7 @@
       <w:tr>
         <w:tc>
           <w:tcPr>
-            <w:tcW w:type="dxa" w:w="1813"/>
+            <w:tcW w:type="dxa" w:w="2268"/>
           </w:tcPr>
           <w:p>
             <w:r>
@@ -11236,7 +11271,7 @@
         </w:tc>
         <w:tc>
           <w:tcPr>
-            <w:tcW w:type="dxa" w:w="1813"/>
+            <w:tcW w:type="dxa" w:w="1417"/>
           </w:tcPr>
           <w:p>
             <w:r>
@@ -11246,7 +11281,7 @@
         </w:tc>
         <w:tc>
           <w:tcPr>
-            <w:tcW w:type="dxa" w:w="1813"/>
+            <w:tcW w:type="dxa" w:w="1417"/>
           </w:tcPr>
           <w:p>
             <w:r>
@@ -11256,7 +11291,7 @@
         </w:tc>
         <w:tc>
           <w:tcPr>
-            <w:tcW w:type="dxa" w:w="1813"/>
+            <w:tcW w:type="dxa" w:w="1417"/>
           </w:tcPr>
           <w:p>
             <w:r>
@@ -11266,7 +11301,7 @@
         </w:tc>
         <w:tc>
           <w:tcPr>
-            <w:tcW w:type="dxa" w:w="1813"/>
+            <w:tcW w:type="dxa" w:w="1417"/>
           </w:tcPr>
           <w:p>
             <w:r>
@@ -11278,7 +11313,7 @@
       <w:tr>
         <w:tc>
           <w:tcPr>
-            <w:tcW w:type="dxa" w:w="1813"/>
+            <w:tcW w:type="dxa" w:w="2268"/>
           </w:tcPr>
           <w:p>
             <w:r>
@@ -11293,7 +11328,7 @@
         </w:tc>
         <w:tc>
           <w:tcPr>
-            <w:tcW w:type="dxa" w:w="1813"/>
+            <w:tcW w:type="dxa" w:w="1417"/>
           </w:tcPr>
           <w:p>
             <w:r>
@@ -11303,7 +11338,7 @@
         </w:tc>
         <w:tc>
           <w:tcPr>
-            <w:tcW w:type="dxa" w:w="1813"/>
+            <w:tcW w:type="dxa" w:w="1417"/>
           </w:tcPr>
           <w:p>
             <w:r>
@@ -11313,7 +11348,7 @@
         </w:tc>
         <w:tc>
           <w:tcPr>
-            <w:tcW w:type="dxa" w:w="1813"/>
+            <w:tcW w:type="dxa" w:w="1417"/>
           </w:tcPr>
           <w:p>
             <w:r>
@@ -11323,7 +11358,7 @@
         </w:tc>
         <w:tc>
           <w:tcPr>
-            <w:tcW w:type="dxa" w:w="1813"/>
+            <w:tcW w:type="dxa" w:w="1417"/>
           </w:tcPr>
           <w:p>
             <w:r>

</xml_diff>

<commit_message>
exti and completeness added
</commit_message>
<xml_diff>
--- a/tables.docx
+++ b/tables.docx
@@ -723,6 +723,28 @@
             </w:r>
             <w:r>
               <w:t xml:space="preserve"> = 0.0241</w:t>
+            </w:r>
+          </w:p>
+        </w:tc>
+      </w:tr>
+      <w:tr>
+        <w:tc>
+          <w:tcPr>
+            <w:tcW w:type="dxa" w:w="2835"/>
+          </w:tcPr>
+          <w:p>
+            <w:r>
+              <w:t>Completeness to θ = °</w:t>
+            </w:r>
+          </w:p>
+        </w:tc>
+        <w:tc>
+          <w:tcPr>
+            <w:tcW w:type="dxa" w:w="2835"/>
+          </w:tcPr>
+          <w:p>
+            <w:r>
+              <w:t>99.90</w:t>
             </w:r>
           </w:p>
         </w:tc>

</xml_diff>

<commit_message>
a bbit report text
</commit_message>
<xml_diff>
--- a/tables.docx
+++ b/tables.docx
@@ -8,6 +8,17 @@
       </w:pPr>
       <w:r>
         <w:t>Structure Tables</w:t>
+      </w:r>
+    </w:p>
+    <w:p>
+      <w:r>
+        <w:rPr>
+          <w:b/>
+        </w:rPr>
+        <w:t xml:space="preserve">The following text is only a guideline: </w:t>
+      </w:r>
+      <w:r>
+        <w:t>The data for DK_zucker2_0m.cif were collected from a shock-cooled single crystal at 100(2) K.</w:t>
       </w:r>
     </w:p>
     <w:p>
@@ -42,7 +53,9 @@
           <w:tcPr>
             <w:tcW w:type="dxa" w:w="2835"/>
           </w:tcPr>
-          <w:p/>
+          <w:p>
+            <w:r/>
+          </w:p>
         </w:tc>
       </w:tr>
       <w:tr>

</xml_diff>

<commit_message>
more intelligent report text with hydrogen atoms and dsr/restraints
</commit_message>
<xml_diff>
--- a/tables.docx
+++ b/tables.docx
@@ -106,7 +106,10 @@
         <w:t>3</w:t>
       </w:r>
       <w:r>
-        <w:t xml:space="preserve"> carbon atoms and 1.2 times for all other carbon atoms.</w:t>
+        <w:t xml:space="preserve"> carbon atoms and 1.2 times for all other carbon atoms. </w:t>
+      </w:r>
+      <w:r>
+        <w:t>Crystallographic data (including structure factors) for the structures reported in this paper have been deposited with the Cambridge Crystallographic Data Centre. CCDC ?????? contain the supplementary crystallographic data for this paper. Copies of the data can be obtained free of charge from The Cambridge Crystallographic Data Centre via www.ccdc.cam.ac.uk/data_request/cif.</w:t>
       </w:r>
     </w:p>
     <w:p>

</xml_diff>